<commit_message>
doc: 2024.3.29 meeting minutes
</commit_message>
<xml_diff>
--- a/会议记录.docx
+++ b/会议记录.docx
@@ -6,122 +6,56 @@
       <w:pPr>
         <w:pStyle w:val="1"/>
         <w:jc w:val="center"/>
-        <w:rPr>
-          <w:rFonts w:hint="eastAsia"/>
-        </w:rPr>
-      </w:pPr>
-      <w:r>
-        <w:rPr>
-          <w:rFonts w:hint="eastAsia"/>
-        </w:rPr>
-        <w:t>[会议时间]</w:t>
-      </w:r>
-    </w:p>
-    <w:p>
-      <w:pPr>
-        <w:rPr>
-          <w:rFonts w:hint="eastAsia"/>
+      </w:pPr>
+      <w:r>
+        <w:rPr>
+          <w:rFonts w:hint="eastAsia"/>
+        </w:rPr>
+        <w:t>2024年3月</w:t>
+      </w:r>
+      <w:r>
+        <w:rPr>
+          <w:rFonts w:hint="eastAsia"/>
+        </w:rPr>
+        <w:t>19</w:t>
+      </w:r>
+      <w:r>
+        <w:rPr>
+          <w:rFonts w:hint="eastAsia"/>
+        </w:rPr>
+        <w:t>日</w:t>
+      </w:r>
+    </w:p>
+    <w:p>
+      <w:pPr>
+        <w:rPr>
           <w:i/>
           <w:iCs/>
           <w:color w:val="4472C4" w:themeColor="accent1"/>
         </w:rPr>
       </w:pPr>
-    </w:p>
-    <w:p>
-      <w:r>
-        <w:rPr>
-          <w:rStyle w:val="a3"/>
-          <w:rFonts w:hint="eastAsia"/>
-        </w:rPr>
-        <w:t>出席人员：</w:t>
-      </w:r>
-    </w:p>
-    <w:p/>
-    <w:p>
-      <w:pPr>
-        <w:rPr>
-          <w:rStyle w:val="a3"/>
-        </w:rPr>
-      </w:pPr>
-      <w:r>
-        <w:rPr>
-          <w:rStyle w:val="a3"/>
-          <w:rFonts w:hint="eastAsia"/>
-        </w:rPr>
-        <w:t>主题：</w:t>
-      </w:r>
-    </w:p>
-    <w:p/>
-    <w:p>
-      <w:pPr>
-        <w:rPr>
-          <w:rStyle w:val="a3"/>
-        </w:rPr>
-      </w:pPr>
-      <w:r>
-        <w:rPr>
-          <w:rStyle w:val="a3"/>
-          <w:rFonts w:hint="eastAsia"/>
-        </w:rPr>
-        <w:t>讨论纪要：</w:t>
-      </w:r>
-    </w:p>
-    <w:p/>
-    <w:p>
-      <w:pPr>
-        <w:rPr>
-          <w:rStyle w:val="a3"/>
-        </w:rPr>
-      </w:pPr>
-      <w:r>
-        <w:rPr>
-          <w:rStyle w:val="a3"/>
-          <w:rFonts w:hint="eastAsia"/>
-        </w:rPr>
-        <w:t>结论与问题：</w:t>
-      </w:r>
-    </w:p>
-    <w:p/>
-    <w:p>
-      <w:pPr>
-        <w:rPr>
-          <w:rStyle w:val="a3"/>
-        </w:rPr>
-      </w:pPr>
-      <w:r>
-        <w:rPr>
-          <w:rStyle w:val="a3"/>
-          <w:rFonts w:hint="eastAsia"/>
-        </w:rPr>
-        <w:t>计划与行动分工：</w:t>
-      </w:r>
-    </w:p>
-    <w:p/>
-    <w:p/>
-    <w:p>
-      <w:pPr>
-        <w:pStyle w:val="1"/>
-        <w:jc w:val="center"/>
-        <w:rPr>
-          <w:rFonts w:hint="eastAsia"/>
-        </w:rPr>
-      </w:pPr>
-      <w:r>
-        <w:rPr>
-          <w:rFonts w:hint="eastAsia"/>
-        </w:rPr>
-        <w:t>[会议时间]</w:t>
-      </w:r>
-    </w:p>
-    <w:p>
-      <w:pPr>
+      <w:r>
         <w:rPr>
           <w:rFonts w:hint="eastAsia"/>
           <w:i/>
           <w:iCs/>
           <w:color w:val="4472C4" w:themeColor="accent1"/>
         </w:rPr>
-      </w:pPr>
+        <w:t>记录人：</w:t>
+      </w:r>
+    </w:p>
+    <w:p>
+      <w:pPr>
+        <w:rPr>
+          <w:rFonts w:hint="eastAsia"/>
+        </w:rPr>
+      </w:pPr>
+      <w:r>
+        <w:rPr>
+          <w:rFonts w:hint="eastAsia"/>
+        </w:rPr>
+        <w:t>李懿旋</w:t>
+      </w:r>
     </w:p>
     <w:p>
       <w:r>
@@ -198,123 +132,44 @@
       <w:pPr>
         <w:pStyle w:val="1"/>
         <w:jc w:val="center"/>
-        <w:rPr>
-          <w:rFonts w:hint="eastAsia"/>
-        </w:rPr>
-      </w:pPr>
-      <w:r>
-        <w:rPr>
-          <w:rFonts w:hint="eastAsia"/>
-        </w:rPr>
-        <w:t>[会议时间]</w:t>
-      </w:r>
-    </w:p>
-    <w:p>
-      <w:pPr>
-        <w:rPr>
-          <w:rFonts w:hint="eastAsia"/>
+      </w:pPr>
+      <w:r>
+        <w:rPr>
+          <w:rFonts w:hint="eastAsia"/>
+        </w:rPr>
+        <w:t>2024年3月28日</w:t>
+      </w:r>
+    </w:p>
+    <w:p>
+      <w:pPr>
+        <w:rPr>
           <w:i/>
           <w:iCs/>
           <w:color w:val="4472C4" w:themeColor="accent1"/>
         </w:rPr>
       </w:pPr>
-    </w:p>
-    <w:p>
-      <w:r>
-        <w:rPr>
-          <w:rStyle w:val="a3"/>
-          <w:rFonts w:hint="eastAsia"/>
-        </w:rPr>
-        <w:t>出席人员：</w:t>
-      </w:r>
-    </w:p>
-    <w:p/>
-    <w:p>
-      <w:pPr>
-        <w:rPr>
-          <w:rStyle w:val="a3"/>
-        </w:rPr>
-      </w:pPr>
-      <w:r>
-        <w:rPr>
-          <w:rStyle w:val="a3"/>
-          <w:rFonts w:hint="eastAsia"/>
-        </w:rPr>
-        <w:t>主题：</w:t>
-      </w:r>
-    </w:p>
-    <w:p/>
-    <w:p>
-      <w:pPr>
-        <w:rPr>
-          <w:rStyle w:val="a3"/>
-        </w:rPr>
-      </w:pPr>
-      <w:r>
-        <w:rPr>
-          <w:rStyle w:val="a3"/>
-          <w:rFonts w:hint="eastAsia"/>
-        </w:rPr>
-        <w:t>讨论纪要：</w:t>
-      </w:r>
-    </w:p>
-    <w:p/>
-    <w:p>
-      <w:pPr>
-        <w:rPr>
-          <w:rStyle w:val="a3"/>
-        </w:rPr>
-      </w:pPr>
-      <w:r>
-        <w:rPr>
-          <w:rStyle w:val="a3"/>
-          <w:rFonts w:hint="eastAsia"/>
-        </w:rPr>
-        <w:lastRenderedPageBreak/>
-        <w:t>结论与问题：</w:t>
-      </w:r>
-    </w:p>
-    <w:p/>
-    <w:p>
-      <w:pPr>
-        <w:rPr>
-          <w:rStyle w:val="a3"/>
-        </w:rPr>
-      </w:pPr>
-      <w:r>
-        <w:rPr>
-          <w:rStyle w:val="a3"/>
-          <w:rFonts w:hint="eastAsia"/>
-        </w:rPr>
-        <w:t>计划与行动分工：</w:t>
-      </w:r>
-    </w:p>
-    <w:p/>
-    <w:p/>
-    <w:p>
-      <w:pPr>
-        <w:pStyle w:val="1"/>
-        <w:jc w:val="center"/>
-        <w:rPr>
-          <w:rFonts w:hint="eastAsia"/>
-        </w:rPr>
-      </w:pPr>
-      <w:r>
-        <w:rPr>
-          <w:rFonts w:hint="eastAsia"/>
-        </w:rPr>
-        <w:t>[会议时间]</w:t>
-      </w:r>
-    </w:p>
-    <w:p>
-      <w:pPr>
+      <w:r>
         <w:rPr>
           <w:rFonts w:hint="eastAsia"/>
           <w:i/>
           <w:iCs/>
           <w:color w:val="4472C4" w:themeColor="accent1"/>
         </w:rPr>
-      </w:pPr>
+        <w:t>记录人：</w:t>
+      </w:r>
+    </w:p>
+    <w:p>
+      <w:pPr>
+        <w:rPr>
+          <w:rFonts w:hint="eastAsia"/>
+        </w:rPr>
+      </w:pPr>
+      <w:r>
+        <w:rPr>
+          <w:rFonts w:hint="eastAsia"/>
+        </w:rPr>
+        <w:t>张嘉茵</w:t>
+      </w:r>
     </w:p>
     <w:p>
       <w:r>
@@ -325,7 +180,14 @@
         <w:t>出席人员：</w:t>
       </w:r>
     </w:p>
-    <w:p/>
+    <w:p>
+      <w:r>
+        <w:rPr>
+          <w:rFonts w:hint="eastAsia"/>
+        </w:rPr>
+        <w:t>全员</w:t>
+      </w:r>
+    </w:p>
     <w:p>
       <w:pPr>
         <w:rPr>
@@ -340,6 +202,272 @@
         <w:t>主题：</w:t>
       </w:r>
     </w:p>
+    <w:p>
+      <w:r>
+        <w:rPr>
+          <w:rFonts w:hint="eastAsia"/>
+        </w:rPr>
+        <w:t>需求获取</w:t>
+      </w:r>
+    </w:p>
+    <w:p>
+      <w:pPr>
+        <w:rPr>
+          <w:rStyle w:val="a3"/>
+        </w:rPr>
+      </w:pPr>
+      <w:r>
+        <w:rPr>
+          <w:rStyle w:val="a3"/>
+          <w:rFonts w:hint="eastAsia"/>
+        </w:rPr>
+        <w:t>讨论纪要</w:t>
+      </w:r>
+      <w:r>
+        <w:rPr>
+          <w:rStyle w:val="a3"/>
+          <w:rFonts w:hint="eastAsia"/>
+        </w:rPr>
+        <w:t>与结论</w:t>
+      </w:r>
+      <w:r>
+        <w:rPr>
+          <w:rStyle w:val="a3"/>
+          <w:rFonts w:hint="eastAsia"/>
+        </w:rPr>
+        <w:t>：</w:t>
+      </w:r>
+    </w:p>
+    <w:p>
+      <w:r>
+        <w:rPr>
+          <w:rFonts w:hint="eastAsia"/>
+        </w:rPr>
+        <w:t>确定每周开会时间</w:t>
+      </w:r>
+    </w:p>
+    <w:p>
+      <w:pPr>
+        <w:rPr>
+          <w:rFonts w:hint="eastAsia"/>
+        </w:rPr>
+      </w:pPr>
+      <w:r>
+        <w:rPr>
+          <w:rFonts w:hint="eastAsia"/>
+        </w:rPr>
+        <w:t>讨论需求获取方式</w:t>
+      </w:r>
+    </w:p>
+    <w:p>
+      <w:r>
+        <w:rPr>
+          <w:rFonts w:hint="eastAsia"/>
+        </w:rPr>
+        <w:t>头脑风暴提出功能需求</w:t>
+      </w:r>
+      <w:r>
+        <w:rPr>
+          <w:rFonts w:hint="eastAsia"/>
+        </w:rPr>
+        <w:t>，以便后续调查</w:t>
+      </w:r>
+    </w:p>
+    <w:p>
+      <w:pPr>
+        <w:rPr>
+          <w:rFonts w:hint="eastAsia"/>
+        </w:rPr>
+      </w:pPr>
+      <w:r>
+        <w:rPr>
+          <w:rFonts w:hint="eastAsia"/>
+        </w:rPr>
+        <w:t>结论：确定大部分功能，决定</w:t>
+      </w:r>
+      <w:r>
+        <w:rPr>
+          <w:rFonts w:hint="eastAsia"/>
+        </w:rPr>
+        <w:t>使用问卷的形式获取</w:t>
+      </w:r>
+      <w:r>
+        <w:rPr>
+          <w:rFonts w:hint="eastAsia"/>
+        </w:rPr>
+        <w:t>用户</w:t>
+      </w:r>
+      <w:r>
+        <w:rPr>
+          <w:rFonts w:hint="eastAsia"/>
+        </w:rPr>
+        <w:t>实际</w:t>
+      </w:r>
+      <w:r>
+        <w:rPr>
+          <w:rFonts w:hint="eastAsia"/>
+        </w:rPr>
+        <w:t>需求，后续视问卷结果决定是否</w:t>
+      </w:r>
+      <w:r>
+        <w:rPr>
+          <w:rFonts w:hint="eastAsia"/>
+        </w:rPr>
+        <w:t>进行</w:t>
+      </w:r>
+      <w:r>
+        <w:rPr>
+          <w:rFonts w:hint="eastAsia"/>
+        </w:rPr>
+        <w:t>访谈</w:t>
+      </w:r>
+    </w:p>
+    <w:p>
+      <w:pPr>
+        <w:rPr>
+          <w:rStyle w:val="a3"/>
+        </w:rPr>
+      </w:pPr>
+      <w:r>
+        <w:rPr>
+          <w:rStyle w:val="a3"/>
+          <w:rFonts w:hint="eastAsia"/>
+        </w:rPr>
+        <w:t>问题：</w:t>
+      </w:r>
+    </w:p>
+    <w:p>
+      <w:r>
+        <w:rPr>
+          <w:rFonts w:hint="eastAsia"/>
+        </w:rPr>
+        <w:t>暂无</w:t>
+      </w:r>
+    </w:p>
+    <w:p>
+      <w:pPr>
+        <w:rPr>
+          <w:rStyle w:val="a3"/>
+        </w:rPr>
+      </w:pPr>
+      <w:r>
+        <w:rPr>
+          <w:rStyle w:val="a3"/>
+          <w:rFonts w:hint="eastAsia"/>
+        </w:rPr>
+        <w:t>计划与行动分工：</w:t>
+      </w:r>
+    </w:p>
+    <w:p>
+      <w:pPr>
+        <w:rPr>
+          <w:rFonts w:hint="eastAsia"/>
+        </w:rPr>
+      </w:pPr>
+      <w:r>
+        <w:rPr>
+          <w:rFonts w:hint="eastAsia"/>
+        </w:rPr>
+        <w:t>彭叶与王林诺同机进行问卷初稿，张嘉茵</w:t>
+      </w:r>
+      <w:r>
+        <w:rPr>
+          <w:rFonts w:hint="eastAsia"/>
+        </w:rPr>
+        <w:t>参与并</w:t>
+      </w:r>
+      <w:r>
+        <w:rPr>
+          <w:rFonts w:hint="eastAsia"/>
+        </w:rPr>
+        <w:t>提</w:t>
+      </w:r>
+      <w:r>
+        <w:rPr>
+          <w:rFonts w:hint="eastAsia"/>
+        </w:rPr>
+        <w:t>出</w:t>
+      </w:r>
+      <w:r>
+        <w:rPr>
+          <w:rFonts w:hint="eastAsia"/>
+        </w:rPr>
+        <w:t>建议</w:t>
+      </w:r>
+    </w:p>
+    <w:p>
+      <w:r>
+        <w:rPr>
+          <w:rFonts w:hint="eastAsia"/>
+        </w:rPr>
+        <w:t>李锶、张瑞涵、李懿旋对初稿</w:t>
+      </w:r>
+      <w:r>
+        <w:rPr>
+          <w:rFonts w:hint="eastAsia"/>
+        </w:rPr>
+        <w:t>提供意见</w:t>
+      </w:r>
+    </w:p>
+    <w:p>
+      <w:pPr>
+        <w:rPr>
+          <w:rFonts w:hint="eastAsia"/>
+        </w:rPr>
+      </w:pPr>
+      <w:r>
+        <w:rPr>
+          <w:rFonts w:hint="eastAsia"/>
+        </w:rPr>
+        <w:t>王林诺制作问卷星</w:t>
+      </w:r>
+    </w:p>
+    <w:p>
+      <w:pPr>
+        <w:pStyle w:val="1"/>
+        <w:jc w:val="center"/>
+      </w:pPr>
+      <w:r>
+        <w:rPr>
+          <w:rFonts w:hint="eastAsia"/>
+        </w:rPr>
+        <w:lastRenderedPageBreak/>
+        <w:t>[会议时间]</w:t>
+      </w:r>
+    </w:p>
+    <w:p>
+      <w:pPr>
+        <w:rPr>
+          <w:i/>
+          <w:iCs/>
+          <w:color w:val="4472C4" w:themeColor="accent1"/>
+        </w:rPr>
+      </w:pPr>
+    </w:p>
+    <w:p>
+      <w:r>
+        <w:rPr>
+          <w:rStyle w:val="a3"/>
+          <w:rFonts w:hint="eastAsia"/>
+        </w:rPr>
+        <w:t>出席人员：</w:t>
+      </w:r>
+    </w:p>
+    <w:p/>
+    <w:p>
+      <w:pPr>
+        <w:rPr>
+          <w:rStyle w:val="a3"/>
+        </w:rPr>
+      </w:pPr>
+      <w:r>
+        <w:rPr>
+          <w:rStyle w:val="a3"/>
+          <w:rFonts w:hint="eastAsia"/>
+        </w:rPr>
+        <w:t>主题：</w:t>
+      </w:r>
+    </w:p>
     <w:p/>
     <w:p>
       <w:pPr>
@@ -385,13 +513,99 @@
         <w:t>计划与行动分工：</w:t>
       </w:r>
     </w:p>
-    <w:p>
-      <w:pPr>
-        <w:rPr>
-          <w:rFonts w:hint="eastAsia"/>
-        </w:rPr>
-      </w:pPr>
-    </w:p>
+    <w:p/>
+    <w:p/>
+    <w:p>
+      <w:pPr>
+        <w:pStyle w:val="1"/>
+        <w:jc w:val="center"/>
+      </w:pPr>
+      <w:r>
+        <w:rPr>
+          <w:rFonts w:hint="eastAsia"/>
+        </w:rPr>
+        <w:t>[会议时间]</w:t>
+      </w:r>
+    </w:p>
+    <w:p>
+      <w:pPr>
+        <w:rPr>
+          <w:i/>
+          <w:iCs/>
+          <w:color w:val="4472C4" w:themeColor="accent1"/>
+        </w:rPr>
+      </w:pPr>
+    </w:p>
+    <w:p>
+      <w:r>
+        <w:rPr>
+          <w:rStyle w:val="a3"/>
+          <w:rFonts w:hint="eastAsia"/>
+        </w:rPr>
+        <w:t>出席人员：</w:t>
+      </w:r>
+    </w:p>
+    <w:p/>
+    <w:p>
+      <w:pPr>
+        <w:rPr>
+          <w:rStyle w:val="a3"/>
+        </w:rPr>
+      </w:pPr>
+      <w:r>
+        <w:rPr>
+          <w:rStyle w:val="a3"/>
+          <w:rFonts w:hint="eastAsia"/>
+        </w:rPr>
+        <w:t>主题：</w:t>
+      </w:r>
+    </w:p>
+    <w:p/>
+    <w:p>
+      <w:pPr>
+        <w:rPr>
+          <w:rStyle w:val="a3"/>
+        </w:rPr>
+      </w:pPr>
+      <w:r>
+        <w:rPr>
+          <w:rStyle w:val="a3"/>
+          <w:rFonts w:hint="eastAsia"/>
+        </w:rPr>
+        <w:t>讨论纪要：</w:t>
+      </w:r>
+    </w:p>
+    <w:p/>
+    <w:p>
+      <w:pPr>
+        <w:rPr>
+          <w:rStyle w:val="a3"/>
+        </w:rPr>
+      </w:pPr>
+      <w:r>
+        <w:rPr>
+          <w:rStyle w:val="a3"/>
+          <w:rFonts w:hint="eastAsia"/>
+        </w:rPr>
+        <w:t>结论与问题：</w:t>
+      </w:r>
+    </w:p>
+    <w:p/>
+    <w:p>
+      <w:pPr>
+        <w:rPr>
+          <w:rStyle w:val="a3"/>
+        </w:rPr>
+      </w:pPr>
+      <w:r>
+        <w:rPr>
+          <w:rStyle w:val="a3"/>
+          <w:rFonts w:hint="eastAsia"/>
+        </w:rPr>
+        <w:t>计划与行动分工：</w:t>
+      </w:r>
+    </w:p>
+    <w:p/>
     <w:sectPr>
       <w:pgSz w:w="11906" w:h="16838"/>
       <w:pgMar w:top="1440" w:right="1800" w:bottom="1440" w:left="1800" w:header="851" w:footer="992" w:gutter="0"/>
@@ -400,6 +614,44 @@
     </w:sectPr>
   </w:body>
 </w:document>
+</file>
+
+<file path=word/endnotes.xml><?xml version="1.0" encoding="utf-8"?>
+<w:endnotes xmlns:wpc="http://schemas.microsoft.com/office/word/2010/wordprocessingCanvas" xmlns:cx="http://schemas.microsoft.com/office/drawing/2014/chartex" xmlns:cx1="http://schemas.microsoft.com/office/drawing/2015/9/8/chartex" xmlns:cx2="http://schemas.microsoft.com/office/drawing/2015/10/21/chartex" xmlns:cx3="http://schemas.microsoft.com/office/drawing/2016/5/9/chartex" xmlns:cx4="http://schemas.microsoft.com/office/drawing/2016/5/10/chartex" xmlns:cx5="http://schemas.microsoft.com/office/drawing/2016/5/11/chartex" xmlns:cx6="http://schemas.microsoft.com/office/drawing/2016/5/12/chartex" xmlns:cx7="http://schemas.microsoft.com/office/drawing/2016/5/13/chartex" xmlns:cx8="http://schemas.microsoft.com/office/drawing/2016/5/14/chartex" xmlns:mc="http://schemas.openxmlformats.org/markup-compatibility/2006" xmlns:aink="http://schemas.microsoft.com/office/drawing/2016/ink" xmlns:am3d="http://schemas.microsoft.com/office/drawing/2017/model3d" xmlns:o="urn:schemas-microsoft-com:office:office" xmlns:oel="http://schemas.microsoft.com/office/2019/extlst" xmlns:r="http://schemas.openxmlformats.org/officeDocument/2006/relationships" xmlns:m="http://schemas.openxmlformats.org/officeDocument/2006/math" xmlns:v="urn:schemas-microsoft-com:vml" xmlns:wp14="http://schemas.microsoft.com/office/word/2010/wordprocessingDrawing" xmlns:wp="http://schemas.openxmlformats.org/drawingml/2006/wordprocessingDrawing" xmlns:w10="urn:schemas-microsoft-com:office:word" xmlns:w="http://schemas.openxmlformats.org/wordprocessingml/2006/main" xmlns:w14="http://schemas.microsoft.com/office/word/2010/wordml" xmlns:w15="http://schemas.microsoft.com/office/word/2012/wordml" xmlns:w16cex="http://schemas.microsoft.com/office/word/2018/wordml/cex" xmlns:w16cid="http://schemas.microsoft.com/office/word/2016/wordml/cid" xmlns:w16="http://schemas.microsoft.com/office/word/2018/wordml" xmlns:w16du="http://schemas.microsoft.com/office/word/2023/wordml/word16du" xmlns:w16sdtdh="http://schemas.microsoft.com/office/word/2020/wordml/sdtdatahash" xmlns:w16se="http://schemas.microsoft.com/office/word/2015/wordml/symex" xmlns:wpg="http://schemas.microsoft.com/office/word/2010/wordprocessingGroup" xmlns:wpi="http://schemas.microsoft.com/office/word/2010/wordprocessingInk" xmlns:wne="http://schemas.microsoft.com/office/word/2006/wordml" xmlns:wps="http://schemas.microsoft.com/office/word/2010/wordprocessingShape" mc:Ignorable="w14 w15 w16se w16cid w16 w16cex w16sdtdh w16du wp14">
+  <w:endnote w:type="separator" w:id="-1">
+    <w:p>
+      <w:r>
+        <w:separator/>
+      </w:r>
+    </w:p>
+  </w:endnote>
+  <w:endnote w:type="continuationSeparator" w:id="0">
+    <w:p>
+      <w:r>
+        <w:continuationSeparator/>
+      </w:r>
+    </w:p>
+  </w:endnote>
+</w:endnotes>
+</file>
+
+<file path=word/footnotes.xml><?xml version="1.0" encoding="utf-8"?>
+<w:footnotes xmlns:wpc="http://schemas.microsoft.com/office/word/2010/wordprocessingCanvas" xmlns:cx="http://schemas.microsoft.com/office/drawing/2014/chartex" xmlns:cx1="http://schemas.microsoft.com/office/drawing/2015/9/8/chartex" xmlns:cx2="http://schemas.microsoft.com/office/drawing/2015/10/21/chartex" xmlns:cx3="http://schemas.microsoft.com/office/drawing/2016/5/9/chartex" xmlns:cx4="http://schemas.microsoft.com/office/drawing/2016/5/10/chartex" xmlns:cx5="http://schemas.microsoft.com/office/drawing/2016/5/11/chartex" xmlns:cx6="http://schemas.microsoft.com/office/drawing/2016/5/12/chartex" xmlns:cx7="http://schemas.microsoft.com/office/drawing/2016/5/13/chartex" xmlns:cx8="http://schemas.microsoft.com/office/drawing/2016/5/14/chartex" xmlns:mc="http://schemas.openxmlformats.org/markup-compatibility/2006" xmlns:aink="http://schemas.microsoft.com/office/drawing/2016/ink" xmlns:am3d="http://schemas.microsoft.com/office/drawing/2017/model3d" xmlns:o="urn:schemas-microsoft-com:office:office" xmlns:oel="http://schemas.microsoft.com/office/2019/extlst" xmlns:r="http://schemas.openxmlformats.org/officeDocument/2006/relationships" xmlns:m="http://schemas.openxmlformats.org/officeDocument/2006/math" xmlns:v="urn:schemas-microsoft-com:vml" xmlns:wp14="http://schemas.microsoft.com/office/word/2010/wordprocessingDrawing" xmlns:wp="http://schemas.openxmlformats.org/drawingml/2006/wordprocessingDrawing" xmlns:w10="urn:schemas-microsoft-com:office:word" xmlns:w="http://schemas.openxmlformats.org/wordprocessingml/2006/main" xmlns:w14="http://schemas.microsoft.com/office/word/2010/wordml" xmlns:w15="http://schemas.microsoft.com/office/word/2012/wordml" xmlns:w16cex="http://schemas.microsoft.com/office/word/2018/wordml/cex" xmlns:w16cid="http://schemas.microsoft.com/office/word/2016/wordml/cid" xmlns:w16="http://schemas.microsoft.com/office/word/2018/wordml" xmlns:w16du="http://schemas.microsoft.com/office/word/2023/wordml/word16du" xmlns:w16sdtdh="http://schemas.microsoft.com/office/word/2020/wordml/sdtdatahash" xmlns:w16se="http://schemas.microsoft.com/office/word/2015/wordml/symex" xmlns:wpg="http://schemas.microsoft.com/office/word/2010/wordprocessingGroup" xmlns:wpi="http://schemas.microsoft.com/office/word/2010/wordprocessingInk" xmlns:wne="http://schemas.microsoft.com/office/word/2006/wordml" xmlns:wps="http://schemas.microsoft.com/office/word/2010/wordprocessingShape" mc:Ignorable="w14 w15 w16se w16cid w16 w16cex w16sdtdh w16du wp14">
+  <w:footnote w:type="separator" w:id="-1">
+    <w:p>
+      <w:r>
+        <w:separator/>
+      </w:r>
+    </w:p>
+  </w:footnote>
+  <w:footnote w:type="continuationSeparator" w:id="0">
+    <w:p>
+      <w:r>
+        <w:continuationSeparator/>
+      </w:r>
+    </w:p>
+  </w:footnote>
+</w:footnotes>
 </file>
 
 <file path=word/styles.xml><?xml version="1.0" encoding="utf-8"?>
@@ -878,6 +1130,68 @@
       <w:color w:val="4472C4" w:themeColor="accent1"/>
     </w:rPr>
   </w:style>
+  <w:style w:type="paragraph" w:styleId="a4">
+    <w:name w:val="header"/>
+    <w:basedOn w:val="a"/>
+    <w:link w:val="a5"/>
+    <w:uiPriority w:val="99"/>
+    <w:unhideWhenUsed/>
+    <w:rsid w:val="00441017"/>
+    <w:pPr>
+      <w:tabs>
+        <w:tab w:val="center" w:pos="4153"/>
+        <w:tab w:val="right" w:pos="8306"/>
+      </w:tabs>
+      <w:snapToGrid w:val="0"/>
+      <w:jc w:val="center"/>
+    </w:pPr>
+    <w:rPr>
+      <w:sz w:val="18"/>
+      <w:szCs w:val="18"/>
+    </w:rPr>
+  </w:style>
+  <w:style w:type="character" w:customStyle="1" w:styleId="a5">
+    <w:name w:val="页眉 字符"/>
+    <w:basedOn w:val="a0"/>
+    <w:link w:val="a4"/>
+    <w:uiPriority w:val="99"/>
+    <w:rsid w:val="00441017"/>
+    <w:rPr>
+      <w:sz w:val="18"/>
+      <w:szCs w:val="18"/>
+    </w:rPr>
+  </w:style>
+  <w:style w:type="paragraph" w:styleId="a6">
+    <w:name w:val="footer"/>
+    <w:basedOn w:val="a"/>
+    <w:link w:val="a7"/>
+    <w:uiPriority w:val="99"/>
+    <w:unhideWhenUsed/>
+    <w:rsid w:val="00441017"/>
+    <w:pPr>
+      <w:tabs>
+        <w:tab w:val="center" w:pos="4153"/>
+        <w:tab w:val="right" w:pos="8306"/>
+      </w:tabs>
+      <w:snapToGrid w:val="0"/>
+      <w:jc w:val="left"/>
+    </w:pPr>
+    <w:rPr>
+      <w:sz w:val="18"/>
+      <w:szCs w:val="18"/>
+    </w:rPr>
+  </w:style>
+  <w:style w:type="character" w:customStyle="1" w:styleId="a7">
+    <w:name w:val="页脚 字符"/>
+    <w:basedOn w:val="a0"/>
+    <w:link w:val="a6"/>
+    <w:uiPriority w:val="99"/>
+    <w:rsid w:val="00441017"/>
+    <w:rPr>
+      <w:sz w:val="18"/>
+      <w:szCs w:val="18"/>
+    </w:rPr>
+  </w:style>
 </w:styles>
 </file>
 

</xml_diff>